<commit_message>
add git git remote add origin https://github.com/amin7mazaheri/sample_pca.git
</commit_message>
<xml_diff>
--- a/جلسه 12.docx
+++ b/جلسه 12.docx
@@ -33,6 +33,7 @@
           <w:lang w:bidi="fa-IR"/>
         </w:rPr>
       </w:pPr>
+      <w:proofErr w:type="gramStart"/>
       <w:r>
         <w:rPr>
           <w:sz w:val="28"/>
@@ -55,7 +56,16 @@
           <w:szCs w:val="28"/>
           <w:lang w:bidi="fa-IR"/>
         </w:rPr>
-        <w:t>(principal component analysis)</w:t>
+        <w:t>(</w:t>
+      </w:r>
+      <w:proofErr w:type="gramEnd"/>
+      <w:r>
+        <w:rPr>
+          <w:sz w:val="28"/>
+          <w:szCs w:val="28"/>
+          <w:lang w:bidi="fa-IR"/>
+        </w:rPr>
+        <w:t>principal component analysis)</w:t>
       </w:r>
       <w:r>
         <w:rPr>
@@ -372,6 +382,7 @@
         <w:rPr>
           <w:sz w:val="28"/>
           <w:szCs w:val="28"/>
+          <w:rtl/>
           <w:lang w:bidi="fa-IR"/>
         </w:rPr>
       </w:pPr>
@@ -439,73 +450,72 @@
           <w:lang w:bidi="fa-IR"/>
         </w:rPr>
       </w:pPr>
-      <w:r>
-        <w:rPr>
-          <w:rFonts w:hint="cs"/>
-          <w:sz w:val="28"/>
-          <w:szCs w:val="28"/>
-          <w:rtl/>
-          <w:lang w:bidi="fa-IR"/>
-        </w:rPr>
-        <w:t xml:space="preserve">یه نکته که باید بهش خیلی توجه بشه اینه که اگر دوتا خط بر هم عمود باشن </w:t>
-      </w:r>
-      <w:r>
-        <w:rPr>
-          <w:sz w:val="28"/>
-          <w:szCs w:val="28"/>
-          <w:lang w:bidi="fa-IR"/>
-        </w:rPr>
-        <w:t>Or</w:t>
-      </w:r>
-      <w:r>
-        <w:rPr>
-          <w:sz w:val="28"/>
-          <w:szCs w:val="28"/>
-          <w:lang w:bidi="fa-IR"/>
-        </w:rPr>
-        <w:t xml:space="preserve">thogonal </w:t>
-      </w:r>
-      <w:r>
-        <w:rPr>
-          <w:rFonts w:hint="cs"/>
-          <w:sz w:val="28"/>
-          <w:szCs w:val="28"/>
-          <w:rtl/>
-          <w:lang w:bidi="fa-IR"/>
-        </w:rPr>
-        <w:t xml:space="preserve"> هستن و استقلال دارن به این معنی که در</w:t>
-      </w:r>
-      <w:r>
-        <w:rPr>
-          <w:sz w:val="28"/>
-          <w:szCs w:val="28"/>
-          <w:lang w:bidi="fa-IR"/>
-        </w:rPr>
-        <w:t>PCA</w:t>
-      </w:r>
-      <w:r>
-        <w:rPr>
-          <w:sz w:val="28"/>
-          <w:szCs w:val="28"/>
+      <w:proofErr w:type="spellStart"/>
+      <w:r>
+        <w:rPr>
+          <w:sz w:val="28"/>
+          <w:szCs w:val="28"/>
+          <w:lang w:bidi="fa-IR"/>
+        </w:rPr>
+        <w:t>Pca</w:t>
+      </w:r>
+      <w:proofErr w:type="spellEnd"/>
+      <w:r>
+        <w:rPr>
+          <w:rFonts w:hint="cs"/>
+          <w:sz w:val="28"/>
+          <w:szCs w:val="28"/>
+          <w:rtl/>
+          <w:lang w:bidi="fa-IR"/>
+        </w:rPr>
+        <w:t xml:space="preserve">در کل یک نوع </w:t>
+      </w:r>
+      <w:r>
+        <w:rPr>
+          <w:sz w:val="28"/>
+          <w:szCs w:val="28"/>
+          <w:lang w:bidi="fa-IR"/>
+        </w:rPr>
+        <w:t>transformation</w:t>
+      </w:r>
+      <w:r>
+        <w:rPr>
+          <w:rFonts w:hint="cs"/>
+          <w:sz w:val="28"/>
+          <w:szCs w:val="28"/>
+          <w:rtl/>
           <w:lang w:bidi="fa-IR"/>
         </w:rPr>
         <w:t xml:space="preserve"> </w:t>
       </w:r>
-      <w:r>
-        <w:rPr>
-          <w:rFonts w:hint="cs"/>
-          <w:sz w:val="28"/>
-          <w:szCs w:val="28"/>
-          <w:rtl/>
-          <w:lang w:bidi="fa-IR"/>
-        </w:rPr>
-        <w:t xml:space="preserve"> اگر دو محور عمود برهم نتخاب کنیم اگر عمود برهم باشن یه اطلاعاتی که میگیریم خیلی کاملا از هم مستقل هستند.</w:t>
+      <w:proofErr w:type="gramStart"/>
+      <w:r>
+        <w:rPr>
+          <w:rFonts w:hint="cs"/>
+          <w:sz w:val="28"/>
+          <w:szCs w:val="28"/>
+          <w:rtl/>
+          <w:lang w:bidi="fa-IR"/>
+        </w:rPr>
+        <w:t>خطی  به</w:t>
+      </w:r>
+      <w:proofErr w:type="gramEnd"/>
+      <w:r>
+        <w:rPr>
+          <w:rFonts w:hint="cs"/>
+          <w:sz w:val="28"/>
+          <w:szCs w:val="28"/>
+          <w:rtl/>
+          <w:lang w:bidi="fa-IR"/>
+        </w:rPr>
+        <w:t xml:space="preserve"> حساب میاد.</w:t>
       </w:r>
     </w:p>
     <w:p>
       <w:pPr>
         <w:bidi/>
         <w:rPr>
+          <w:rFonts w:hint="cs"/>
           <w:sz w:val="28"/>
           <w:szCs w:val="28"/>
           <w:rtl/>
@@ -520,104 +530,35 @@
           <w:rtl/>
           <w:lang w:bidi="fa-IR"/>
         </w:rPr>
-        <w:t xml:space="preserve">هر چی واریانس بالاتر باشه اطلاعات بیشتری رو از داده ها کاور میکنه به همین دلیل در </w:t>
-      </w:r>
-      <w:r>
-        <w:rPr>
-          <w:sz w:val="28"/>
-          <w:szCs w:val="28"/>
-          <w:lang w:bidi="fa-IR"/>
-        </w:rPr>
-        <w:t>PCA</w:t>
-      </w:r>
-      <w:r>
-        <w:rPr>
-          <w:rFonts w:hint="cs"/>
-          <w:sz w:val="28"/>
-          <w:szCs w:val="28"/>
-          <w:rtl/>
-          <w:lang w:bidi="fa-IR"/>
-        </w:rPr>
-        <w:t xml:space="preserve"> تلاش میکنیم که واریانس رو ماکزیمم کنیم.</w:t>
-      </w:r>
-    </w:p>
-    <w:p>
-      <w:pPr>
-        <w:bidi/>
-        <w:rPr>
-          <w:sz w:val="28"/>
-          <w:szCs w:val="28"/>
-          <w:rtl/>
-          <w:lang w:bidi="fa-IR"/>
-        </w:rPr>
-      </w:pPr>
-      <w:r>
-        <w:rPr>
-          <w:rFonts w:hint="cs"/>
-          <w:sz w:val="28"/>
-          <w:szCs w:val="28"/>
-          <w:rtl/>
-          <w:lang w:bidi="fa-IR"/>
-        </w:rPr>
-        <w:t xml:space="preserve">در فرمول مذکور </w:t>
-      </w:r>
-      <w:r>
-        <w:rPr>
-          <w:sz w:val="28"/>
-          <w:szCs w:val="28"/>
-          <w:lang w:bidi="fa-IR"/>
-        </w:rPr>
-        <w:t>w</w:t>
-      </w:r>
-      <w:r>
-        <w:rPr>
-          <w:rFonts w:hint="cs"/>
-          <w:sz w:val="28"/>
-          <w:szCs w:val="28"/>
-          <w:rtl/>
-          <w:lang w:bidi="fa-IR"/>
-        </w:rPr>
-        <w:t>ها همون راستاهای ما خواهند بود.</w:t>
-      </w:r>
-    </w:p>
-    <w:p>
-      <w:pPr>
-        <w:bidi/>
-        <w:rPr>
-          <w:rFonts w:hint="cs"/>
-          <w:sz w:val="28"/>
-          <w:szCs w:val="28"/>
-          <w:rtl/>
-          <w:lang w:bidi="fa-IR"/>
-        </w:rPr>
-      </w:pPr>
-      <w:r>
-        <w:rPr>
-          <w:rFonts w:hint="cs"/>
-          <w:sz w:val="28"/>
-          <w:szCs w:val="28"/>
-          <w:rtl/>
-          <w:lang w:bidi="fa-IR"/>
-        </w:rPr>
-        <w:t xml:space="preserve">تفاوت اسکیل متغییرها در </w:t>
-      </w:r>
-      <w:r>
-        <w:rPr>
-          <w:sz w:val="28"/>
-          <w:szCs w:val="28"/>
-          <w:lang w:bidi="fa-IR"/>
-        </w:rPr>
-        <w:t>PCA</w:t>
-      </w:r>
-      <w:r>
-        <w:rPr>
-          <w:rFonts w:hint="cs"/>
-          <w:sz w:val="28"/>
-          <w:szCs w:val="28"/>
-          <w:rtl/>
-          <w:lang w:bidi="fa-IR"/>
-        </w:rPr>
-        <w:t xml:space="preserve"> تاثیر گذاراست.</w:t>
+        <w:t xml:space="preserve">اگر دیتایی داشته باشیم که </w:t>
+      </w:r>
+      <w:r>
+        <w:rPr>
+          <w:sz w:val="28"/>
+          <w:szCs w:val="28"/>
+          <w:lang w:bidi="fa-IR"/>
+        </w:rPr>
+        <w:t xml:space="preserve">correlation </w:t>
+      </w:r>
+      <w:r>
+        <w:rPr>
+          <w:rFonts w:hint="cs"/>
+          <w:sz w:val="28"/>
+          <w:szCs w:val="28"/>
+          <w:rtl/>
+          <w:lang w:bidi="fa-IR"/>
+        </w:rPr>
+        <w:t xml:space="preserve"> نداشته باشند این روش زیاد به درد بخور نیست.</w:t>
+      </w:r>
+      <w:r>
+        <w:rPr>
+          <w:rFonts w:hint="cs"/>
+          <w:sz w:val="28"/>
+          <w:szCs w:val="28"/>
+          <w:rtl/>
+          <w:lang w:bidi="fa-IR"/>
+        </w:rPr>
+        <w:t>در صورتی این متد به درد میخوره که این داده ها همپوشانی داشته باشند.</w:t>
       </w:r>
       <w:bookmarkStart w:id="0" w:name="_GoBack"/>
       <w:bookmarkEnd w:id="0"/>
@@ -631,6 +572,68 @@
           <w:lang w:bidi="fa-IR"/>
         </w:rPr>
       </w:pPr>
+      <w:r>
+        <w:rPr>
+          <w:rFonts w:hint="cs"/>
+          <w:sz w:val="28"/>
+          <w:szCs w:val="28"/>
+          <w:rtl/>
+          <w:lang w:bidi="fa-IR"/>
+        </w:rPr>
+        <w:t xml:space="preserve">یه نکته که باید بهش خیلی توجه بشه اینه که اگر دوتا خط بر هم عمود باشن </w:t>
+      </w:r>
+      <w:r>
+        <w:rPr>
+          <w:sz w:val="28"/>
+          <w:szCs w:val="28"/>
+          <w:lang w:bidi="fa-IR"/>
+        </w:rPr>
+        <w:t>Or</w:t>
+      </w:r>
+      <w:r>
+        <w:rPr>
+          <w:sz w:val="28"/>
+          <w:szCs w:val="28"/>
+          <w:lang w:bidi="fa-IR"/>
+        </w:rPr>
+        <w:t xml:space="preserve">thogonal </w:t>
+      </w:r>
+      <w:r>
+        <w:rPr>
+          <w:rFonts w:hint="cs"/>
+          <w:sz w:val="28"/>
+          <w:szCs w:val="28"/>
+          <w:rtl/>
+          <w:lang w:bidi="fa-IR"/>
+        </w:rPr>
+        <w:t xml:space="preserve"> هستن و استقلال دارن به این معنی که در</w:t>
+      </w:r>
+      <w:r>
+        <w:rPr>
+          <w:sz w:val="28"/>
+          <w:szCs w:val="28"/>
+          <w:lang w:bidi="fa-IR"/>
+        </w:rPr>
+        <w:t>PCA</w:t>
+      </w:r>
+      <w:r>
+        <w:rPr>
+          <w:sz w:val="28"/>
+          <w:szCs w:val="28"/>
+          <w:lang w:bidi="fa-IR"/>
+        </w:rPr>
+        <w:t xml:space="preserve"> </w:t>
+      </w:r>
+      <w:r>
+        <w:rPr>
+          <w:rFonts w:hint="cs"/>
+          <w:sz w:val="28"/>
+          <w:szCs w:val="28"/>
+          <w:rtl/>
+          <w:lang w:bidi="fa-IR"/>
+        </w:rPr>
+        <w:t xml:space="preserve"> اگر دو محور عمود برهم نتخاب کنیم اگر عمود برهم باشن یه اطلاعاتی که میگیریم خیلی کاملا از هم مستقل هستند.</w:t>
+      </w:r>
     </w:p>
     <w:p>
       <w:pPr>
@@ -642,6 +645,849 @@
           <w:lang w:bidi="fa-IR"/>
         </w:rPr>
       </w:pPr>
+      <w:r>
+        <w:rPr>
+          <w:rFonts w:hint="cs"/>
+          <w:sz w:val="28"/>
+          <w:szCs w:val="28"/>
+          <w:rtl/>
+          <w:lang w:bidi="fa-IR"/>
+        </w:rPr>
+        <w:t xml:space="preserve">هر چی واریانس بالاتر باشه اطلاعات بیشتری رو از داده ها کاور میکنه به همین دلیل در </w:t>
+      </w:r>
+      <w:r>
+        <w:rPr>
+          <w:sz w:val="28"/>
+          <w:szCs w:val="28"/>
+          <w:lang w:bidi="fa-IR"/>
+        </w:rPr>
+        <w:t>PCA</w:t>
+      </w:r>
+      <w:r>
+        <w:rPr>
+          <w:rFonts w:hint="cs"/>
+          <w:sz w:val="28"/>
+          <w:szCs w:val="28"/>
+          <w:rtl/>
+          <w:lang w:bidi="fa-IR"/>
+        </w:rPr>
+        <w:t xml:space="preserve"> تلاش میکنیم که واریانس رو ماکزیمم کنیم.</w:t>
+      </w:r>
+    </w:p>
+    <w:p>
+      <w:pPr>
+        <w:bidi/>
+        <w:rPr>
+          <w:sz w:val="28"/>
+          <w:szCs w:val="28"/>
+          <w:rtl/>
+          <w:lang w:bidi="fa-IR"/>
+        </w:rPr>
+      </w:pPr>
+      <w:r>
+        <w:rPr>
+          <w:rFonts w:hint="cs"/>
+          <w:sz w:val="28"/>
+          <w:szCs w:val="28"/>
+          <w:rtl/>
+          <w:lang w:bidi="fa-IR"/>
+        </w:rPr>
+        <w:t xml:space="preserve">در فرمول مذکور </w:t>
+      </w:r>
+      <w:r>
+        <w:rPr>
+          <w:sz w:val="28"/>
+          <w:szCs w:val="28"/>
+          <w:lang w:bidi="fa-IR"/>
+        </w:rPr>
+        <w:t>w</w:t>
+      </w:r>
+      <w:r>
+        <w:rPr>
+          <w:rFonts w:hint="cs"/>
+          <w:sz w:val="28"/>
+          <w:szCs w:val="28"/>
+          <w:rtl/>
+          <w:lang w:bidi="fa-IR"/>
+        </w:rPr>
+        <w:t>ها همون راستاهای ما خواهند بود.</w:t>
+      </w:r>
+    </w:p>
+    <w:p>
+      <w:pPr>
+        <w:bidi/>
+        <w:rPr>
+          <w:sz w:val="28"/>
+          <w:szCs w:val="28"/>
+          <w:lang w:bidi="fa-IR"/>
+        </w:rPr>
+      </w:pPr>
+      <w:r>
+        <w:rPr>
+          <w:rFonts w:hint="cs"/>
+          <w:sz w:val="28"/>
+          <w:szCs w:val="28"/>
+          <w:rtl/>
+          <w:lang w:bidi="fa-IR"/>
+        </w:rPr>
+        <w:t xml:space="preserve">تفاوت اسکیل متغییرها در </w:t>
+      </w:r>
+      <w:r>
+        <w:rPr>
+          <w:sz w:val="28"/>
+          <w:szCs w:val="28"/>
+          <w:lang w:bidi="fa-IR"/>
+        </w:rPr>
+        <w:t>PCA</w:t>
+      </w:r>
+      <w:r>
+        <w:rPr>
+          <w:rFonts w:hint="cs"/>
+          <w:sz w:val="28"/>
+          <w:szCs w:val="28"/>
+          <w:rtl/>
+          <w:lang w:bidi="fa-IR"/>
+        </w:rPr>
+        <w:t xml:space="preserve"> تاثیر گذاراست.</w:t>
+      </w:r>
+    </w:p>
+    <w:p>
+      <w:pPr>
+        <w:bidi/>
+        <w:rPr>
+          <w:sz w:val="28"/>
+          <w:szCs w:val="28"/>
+          <w:lang w:bidi="fa-IR"/>
+        </w:rPr>
+      </w:pPr>
+      <w:r>
+        <w:rPr>
+          <w:rFonts w:hint="cs"/>
+          <w:sz w:val="28"/>
+          <w:szCs w:val="28"/>
+          <w:rtl/>
+          <w:lang w:bidi="fa-IR"/>
+        </w:rPr>
+        <w:t>به تعداد متغییرها ما راستا خواهیم داشت.مثلا هشت متغییر داریم که 8 راستا خواهیم داشت.</w:t>
+      </w:r>
+    </w:p>
+    <w:p>
+      <w:pPr>
+        <w:bidi/>
+        <w:rPr>
+          <w:sz w:val="28"/>
+          <w:szCs w:val="28"/>
+          <w:rtl/>
+          <w:lang w:bidi="fa-IR"/>
+        </w:rPr>
+      </w:pPr>
+      <w:r>
+        <w:rPr>
+          <w:rFonts w:hint="cs"/>
+          <w:sz w:val="28"/>
+          <w:szCs w:val="28"/>
+          <w:rtl/>
+          <w:lang w:bidi="fa-IR"/>
+        </w:rPr>
+        <w:t xml:space="preserve">از </w:t>
+      </w:r>
+      <w:r>
+        <w:rPr>
+          <w:sz w:val="28"/>
+          <w:szCs w:val="28"/>
+          <w:lang w:bidi="fa-IR"/>
+        </w:rPr>
+        <w:t>PCA</w:t>
+      </w:r>
+      <w:r>
+        <w:rPr>
+          <w:rFonts w:hint="cs"/>
+          <w:sz w:val="28"/>
+          <w:szCs w:val="28"/>
+          <w:rtl/>
+          <w:lang w:bidi="fa-IR"/>
+        </w:rPr>
+        <w:t xml:space="preserve"> برای تفسیر هم استفاده خواهد شد.</w:t>
+      </w:r>
+      <w:r>
+        <w:rPr>
+          <w:sz w:val="28"/>
+          <w:szCs w:val="28"/>
+          <w:lang w:bidi="fa-IR"/>
+        </w:rPr>
+        <w:t xml:space="preserve"> </w:t>
+      </w:r>
+      <w:r>
+        <w:rPr>
+          <w:rFonts w:hint="cs"/>
+          <w:sz w:val="28"/>
+          <w:szCs w:val="28"/>
+          <w:rtl/>
+          <w:lang w:bidi="fa-IR"/>
+        </w:rPr>
+        <w:t xml:space="preserve">تفسیرهایی که </w:t>
+      </w:r>
+      <w:proofErr w:type="spellStart"/>
+      <w:r>
+        <w:rPr>
+          <w:sz w:val="28"/>
+          <w:szCs w:val="28"/>
+          <w:lang w:bidi="fa-IR"/>
+        </w:rPr>
+        <w:t>pca</w:t>
+      </w:r>
+      <w:proofErr w:type="spellEnd"/>
+      <w:r>
+        <w:rPr>
+          <w:rFonts w:hint="cs"/>
+          <w:sz w:val="28"/>
+          <w:szCs w:val="28"/>
+          <w:rtl/>
+          <w:lang w:bidi="fa-IR"/>
+        </w:rPr>
+        <w:t xml:space="preserve"> به ما میدهد در خیلی از موارد میتواند خیلی بدیهی باشه و در خیلی موارد میتونه اطلاعات خیلی عالی درمورد روند اطلاعات به ما بدهد.</w:t>
+      </w:r>
+    </w:p>
+    <w:p>
+      <w:pPr>
+        <w:bidi/>
+        <w:rPr>
+          <w:sz w:val="28"/>
+          <w:szCs w:val="28"/>
+          <w:lang w:bidi="fa-IR"/>
+        </w:rPr>
+      </w:pPr>
+      <w:r>
+        <w:rPr>
+          <w:rFonts w:hint="cs"/>
+          <w:sz w:val="28"/>
+          <w:szCs w:val="28"/>
+          <w:rtl/>
+          <w:lang w:bidi="fa-IR"/>
+        </w:rPr>
+        <w:t xml:space="preserve">معمولا در </w:t>
+      </w:r>
+      <w:proofErr w:type="spellStart"/>
+      <w:r>
+        <w:rPr>
+          <w:sz w:val="28"/>
+          <w:szCs w:val="28"/>
+          <w:lang w:bidi="fa-IR"/>
+        </w:rPr>
+        <w:t>pca</w:t>
+      </w:r>
+      <w:proofErr w:type="spellEnd"/>
+      <w:r>
+        <w:rPr>
+          <w:rFonts w:hint="cs"/>
+          <w:sz w:val="28"/>
+          <w:szCs w:val="28"/>
+          <w:rtl/>
+          <w:lang w:bidi="fa-IR"/>
+        </w:rPr>
+        <w:t xml:space="preserve"> ستون اول یک </w:t>
+      </w:r>
+      <w:r>
+        <w:rPr>
+          <w:sz w:val="28"/>
+          <w:szCs w:val="28"/>
+          <w:lang w:bidi="fa-IR"/>
+        </w:rPr>
+        <w:t>overall mean</w:t>
+      </w:r>
+      <w:r>
+        <w:rPr>
+          <w:rFonts w:hint="cs"/>
+          <w:sz w:val="28"/>
+          <w:szCs w:val="28"/>
+          <w:rtl/>
+          <w:lang w:bidi="fa-IR"/>
+        </w:rPr>
+        <w:t xml:space="preserve"> است و ستون دوم یک </w:t>
+      </w:r>
+      <w:r>
+        <w:rPr>
+          <w:sz w:val="28"/>
+          <w:szCs w:val="28"/>
+          <w:lang w:bidi="fa-IR"/>
+        </w:rPr>
+        <w:t>contrast</w:t>
+      </w:r>
+      <w:r>
+        <w:rPr>
+          <w:rFonts w:hint="cs"/>
+          <w:sz w:val="28"/>
+          <w:szCs w:val="28"/>
+          <w:rtl/>
+          <w:lang w:bidi="fa-IR"/>
+        </w:rPr>
+        <w:t xml:space="preserve"> هستش.</w:t>
+      </w:r>
+    </w:p>
+    <w:p>
+      <w:pPr>
+        <w:bidi/>
+        <w:rPr>
+          <w:sz w:val="28"/>
+          <w:szCs w:val="28"/>
+          <w:lang w:bidi="fa-IR"/>
+        </w:rPr>
+      </w:pPr>
+    </w:p>
+    <w:p>
+      <w:pPr>
+        <w:bidi/>
+        <w:rPr>
+          <w:sz w:val="28"/>
+          <w:szCs w:val="28"/>
+          <w:rtl/>
+          <w:lang w:bidi="fa-IR"/>
+        </w:rPr>
+      </w:pPr>
+      <w:r>
+        <w:rPr>
+          <w:rFonts w:hint="cs"/>
+          <w:sz w:val="28"/>
+          <w:szCs w:val="28"/>
+          <w:rtl/>
+          <w:lang w:bidi="fa-IR"/>
+        </w:rPr>
+        <w:lastRenderedPageBreak/>
+        <w:t xml:space="preserve">برای مشخص کردن انتخاب چند عدد </w:t>
+      </w:r>
+      <w:proofErr w:type="spellStart"/>
+      <w:r>
+        <w:rPr>
+          <w:sz w:val="28"/>
+          <w:szCs w:val="28"/>
+          <w:lang w:bidi="fa-IR"/>
+        </w:rPr>
+        <w:t>pca</w:t>
+      </w:r>
+      <w:proofErr w:type="spellEnd"/>
+      <w:r>
+        <w:rPr>
+          <w:rFonts w:hint="cs"/>
+          <w:sz w:val="28"/>
+          <w:szCs w:val="28"/>
+          <w:rtl/>
+          <w:lang w:bidi="fa-IR"/>
+        </w:rPr>
+        <w:t xml:space="preserve"> میتوان از دو راه استفاده کرد 1- فرمول</w:t>
+      </w:r>
+      <w:r>
+        <w:rPr>
+          <w:rFonts w:hint="cs"/>
+          <w:sz w:val="28"/>
+          <w:szCs w:val="28"/>
+          <w:rtl/>
+          <w:lang w:bidi="fa-IR"/>
+        </w:rPr>
+        <w:t xml:space="preserve">: در این حالت واریانس </w:t>
+      </w:r>
+      <w:r>
+        <w:rPr>
+          <w:sz w:val="28"/>
+          <w:szCs w:val="28"/>
+          <w:lang w:bidi="fa-IR"/>
+        </w:rPr>
+        <w:t xml:space="preserve">y </w:t>
+      </w:r>
+      <w:r>
+        <w:rPr>
+          <w:rFonts w:hint="cs"/>
+          <w:sz w:val="28"/>
+          <w:szCs w:val="28"/>
+          <w:rtl/>
+          <w:lang w:bidi="fa-IR"/>
+        </w:rPr>
+        <w:t xml:space="preserve">برابر </w:t>
+      </w:r>
+      <w:r>
+        <w:rPr>
+          <w:sz w:val="28"/>
+          <w:szCs w:val="28"/>
+          <w:lang w:bidi="fa-IR"/>
+        </w:rPr>
+        <w:t>lambda</w:t>
+      </w:r>
+      <w:r>
+        <w:rPr>
+          <w:rFonts w:hint="cs"/>
+          <w:sz w:val="28"/>
+          <w:szCs w:val="28"/>
+          <w:rtl/>
+          <w:lang w:bidi="fa-IR"/>
+        </w:rPr>
+        <w:t xml:space="preserve">. درپایتون میتوانیم از </w:t>
+      </w:r>
+      <w:proofErr w:type="spellStart"/>
+      <w:r>
+        <w:rPr>
+          <w:sz w:val="28"/>
+          <w:szCs w:val="28"/>
+          <w:lang w:bidi="fa-IR"/>
+        </w:rPr>
+        <w:t>p.explained_variance</w:t>
+      </w:r>
+      <w:proofErr w:type="spellEnd"/>
+      <w:r>
+        <w:rPr>
+          <w:sz w:val="28"/>
+          <w:szCs w:val="28"/>
+          <w:lang w:bidi="fa-IR"/>
+        </w:rPr>
+        <w:t>()</w:t>
+      </w:r>
+      <w:r>
+        <w:rPr>
+          <w:rFonts w:hint="cs"/>
+          <w:sz w:val="28"/>
+          <w:szCs w:val="28"/>
+          <w:rtl/>
+          <w:lang w:bidi="fa-IR"/>
+        </w:rPr>
+        <w:t xml:space="preserve"> استفاده کرد.</w:t>
+      </w:r>
+      <w:r>
+        <w:rPr>
+          <w:rFonts w:hint="cs"/>
+          <w:sz w:val="28"/>
+          <w:szCs w:val="28"/>
+          <w:rtl/>
+          <w:lang w:bidi="fa-IR"/>
+        </w:rPr>
+        <w:t xml:space="preserve">اولیش واریانس </w:t>
+      </w:r>
+      <w:r>
+        <w:rPr>
+          <w:sz w:val="28"/>
+          <w:szCs w:val="28"/>
+          <w:lang w:bidi="fa-IR"/>
+        </w:rPr>
+        <w:t>y1</w:t>
+      </w:r>
+      <w:r>
+        <w:rPr>
+          <w:rFonts w:hint="cs"/>
+          <w:sz w:val="28"/>
+          <w:szCs w:val="28"/>
+          <w:rtl/>
+          <w:lang w:bidi="fa-IR"/>
+        </w:rPr>
+        <w:t xml:space="preserve"> دومیش واریانس </w:t>
+      </w:r>
+      <w:r>
+        <w:rPr>
+          <w:sz w:val="28"/>
+          <w:szCs w:val="28"/>
+          <w:lang w:bidi="fa-IR"/>
+        </w:rPr>
+        <w:t>y2</w:t>
+      </w:r>
+      <w:r>
+        <w:rPr>
+          <w:rFonts w:hint="cs"/>
+          <w:sz w:val="28"/>
+          <w:szCs w:val="28"/>
+          <w:rtl/>
+          <w:lang w:bidi="fa-IR"/>
+        </w:rPr>
+        <w:t xml:space="preserve"> و ....</w:t>
+      </w:r>
+      <w:r>
+        <w:rPr>
+          <w:rFonts w:hint="cs"/>
+          <w:sz w:val="28"/>
+          <w:szCs w:val="28"/>
+          <w:rtl/>
+          <w:lang w:bidi="fa-IR"/>
+        </w:rPr>
+        <w:t xml:space="preserve"> که این مقادیر همون </w:t>
+      </w:r>
+      <w:r>
+        <w:rPr>
+          <w:sz w:val="28"/>
+          <w:szCs w:val="28"/>
+          <w:lang w:bidi="fa-IR"/>
+        </w:rPr>
+        <w:t>eigenvalue</w:t>
+      </w:r>
+      <w:r>
+        <w:rPr>
+          <w:rFonts w:hint="cs"/>
+          <w:sz w:val="28"/>
+          <w:szCs w:val="28"/>
+          <w:rtl/>
+          <w:lang w:bidi="fa-IR"/>
+        </w:rPr>
+        <w:t xml:space="preserve"> هستند.</w:t>
+      </w:r>
+      <w:r>
+        <w:rPr>
+          <w:rFonts w:hint="cs"/>
+          <w:sz w:val="28"/>
+          <w:szCs w:val="28"/>
+          <w:rtl/>
+          <w:lang w:bidi="fa-IR"/>
+        </w:rPr>
+        <w:t xml:space="preserve"> در ادامه میتوان از </w:t>
+      </w:r>
+      <w:proofErr w:type="spellStart"/>
+      <w:r>
+        <w:rPr>
+          <w:sz w:val="28"/>
+          <w:szCs w:val="28"/>
+          <w:lang w:bidi="fa-IR"/>
+        </w:rPr>
+        <w:t>p.explained_variance_ratio_.consume</w:t>
+      </w:r>
+      <w:proofErr w:type="spellEnd"/>
+      <w:r>
+        <w:rPr>
+          <w:sz w:val="28"/>
+          <w:szCs w:val="28"/>
+          <w:lang w:bidi="fa-IR"/>
+        </w:rPr>
+        <w:t>()</w:t>
+      </w:r>
+      <w:r>
+        <w:rPr>
+          <w:rFonts w:hint="cs"/>
+          <w:sz w:val="28"/>
+          <w:szCs w:val="28"/>
+          <w:rtl/>
+          <w:lang w:bidi="fa-IR"/>
+        </w:rPr>
+        <w:t xml:space="preserve"> میزان متغییرهای و تغییرپذیریها رو دیدو انتخاب کرد.</w:t>
+      </w:r>
+      <w:r>
+        <w:rPr>
+          <w:rFonts w:hint="cs"/>
+          <w:sz w:val="28"/>
+          <w:szCs w:val="28"/>
+          <w:rtl/>
+          <w:lang w:bidi="fa-IR"/>
+        </w:rPr>
+        <w:t>بهترین حالت انتخاب چند تا ستون اول هستش مانند انتخاب</w:t>
+      </w:r>
+      <w:r>
+        <w:rPr>
+          <w:sz w:val="28"/>
+          <w:szCs w:val="28"/>
+          <w:lang w:bidi="fa-IR"/>
+        </w:rPr>
+        <w:t xml:space="preserve">K </w:t>
+      </w:r>
+      <w:r>
+        <w:rPr>
+          <w:rFonts w:hint="cs"/>
+          <w:sz w:val="28"/>
+          <w:szCs w:val="28"/>
+          <w:rtl/>
+          <w:lang w:bidi="fa-IR"/>
+        </w:rPr>
+        <w:t>تا سیگنال اول در</w:t>
+      </w:r>
+      <w:proofErr w:type="spellStart"/>
+      <w:r>
+        <w:rPr>
+          <w:sz w:val="28"/>
+          <w:szCs w:val="28"/>
+          <w:lang w:bidi="fa-IR"/>
+        </w:rPr>
+        <w:t>svd</w:t>
+      </w:r>
+      <w:proofErr w:type="spellEnd"/>
+      <w:r>
+        <w:rPr>
+          <w:rFonts w:hint="cs"/>
+          <w:sz w:val="28"/>
+          <w:szCs w:val="28"/>
+          <w:rtl/>
+          <w:lang w:bidi="fa-IR"/>
+        </w:rPr>
+        <w:t xml:space="preserve"> اینجا هم از چن تا سیگنال اول که اصلی هستنداستفاده خواهیم کرد.</w:t>
+      </w:r>
+      <w:r>
+        <w:rPr>
+          <w:rFonts w:hint="cs"/>
+          <w:sz w:val="28"/>
+          <w:szCs w:val="28"/>
+          <w:rtl/>
+          <w:lang w:bidi="fa-IR"/>
+        </w:rPr>
+        <w:t xml:space="preserve"> 2-</w:t>
+      </w:r>
+      <w:r>
+        <w:rPr>
+          <w:sz w:val="28"/>
+          <w:szCs w:val="28"/>
+          <w:lang w:bidi="fa-IR"/>
+        </w:rPr>
+        <w:t>visu</w:t>
+      </w:r>
+      <w:r>
+        <w:rPr>
+          <w:sz w:val="28"/>
+          <w:szCs w:val="28"/>
+          <w:lang w:bidi="fa-IR"/>
+        </w:rPr>
+        <w:t>alization</w:t>
+      </w:r>
+      <w:r>
+        <w:rPr>
+          <w:sz w:val="28"/>
+          <w:szCs w:val="28"/>
+          <w:lang w:bidi="fa-IR"/>
+        </w:rPr>
+        <w:t xml:space="preserve"> </w:t>
+      </w:r>
+      <w:r>
+        <w:rPr>
+          <w:rFonts w:hint="cs"/>
+          <w:sz w:val="28"/>
+          <w:szCs w:val="28"/>
+          <w:rtl/>
+          <w:lang w:bidi="fa-IR"/>
+        </w:rPr>
+        <w:t xml:space="preserve"> در این حالت گفته میشود یک </w:t>
+      </w:r>
+      <w:r>
+        <w:rPr>
+          <w:sz w:val="28"/>
+          <w:szCs w:val="28"/>
+          <w:lang w:bidi="fa-IR"/>
+        </w:rPr>
+        <w:t>bar chart</w:t>
+      </w:r>
+      <w:r>
+        <w:rPr>
+          <w:rFonts w:hint="cs"/>
+          <w:sz w:val="28"/>
+          <w:szCs w:val="28"/>
+          <w:rtl/>
+          <w:lang w:bidi="fa-IR"/>
+        </w:rPr>
+        <w:t xml:space="preserve"> رسم کن از ... و هر جا یک افت زیاد داشتیم به تعداد همونها </w:t>
+      </w:r>
+      <w:proofErr w:type="spellStart"/>
+      <w:r>
+        <w:rPr>
+          <w:sz w:val="28"/>
+          <w:szCs w:val="28"/>
+          <w:lang w:bidi="fa-IR"/>
+        </w:rPr>
+        <w:t>pca</w:t>
+      </w:r>
+      <w:proofErr w:type="spellEnd"/>
+      <w:r>
+        <w:rPr>
+          <w:sz w:val="28"/>
+          <w:szCs w:val="28"/>
+          <w:lang w:bidi="fa-IR"/>
+        </w:rPr>
+        <w:t xml:space="preserve"> </w:t>
+      </w:r>
+      <w:r>
+        <w:rPr>
+          <w:rFonts w:hint="cs"/>
+          <w:sz w:val="28"/>
+          <w:szCs w:val="28"/>
+          <w:rtl/>
+          <w:lang w:bidi="fa-IR"/>
+        </w:rPr>
+        <w:t xml:space="preserve"> در نظر بگیر</w:t>
+      </w:r>
+    </w:p>
+    <w:p>
+      <w:pPr>
+        <w:bidi/>
+        <w:rPr>
+          <w:sz w:val="28"/>
+          <w:szCs w:val="28"/>
+          <w:rtl/>
+          <w:lang w:bidi="fa-IR"/>
+        </w:rPr>
+      </w:pPr>
+    </w:p>
+    <w:p>
+      <w:pPr>
+        <w:bidi/>
+        <w:rPr>
+          <w:sz w:val="28"/>
+          <w:szCs w:val="28"/>
+          <w:rtl/>
+          <w:lang w:bidi="fa-IR"/>
+        </w:rPr>
+      </w:pPr>
+    </w:p>
+    <w:p>
+      <w:pPr>
+        <w:bidi/>
+        <w:rPr>
+          <w:sz w:val="28"/>
+          <w:szCs w:val="28"/>
+          <w:rtl/>
+          <w:lang w:bidi="fa-IR"/>
+        </w:rPr>
+      </w:pPr>
+      <w:r>
+        <w:rPr>
+          <w:rFonts w:hint="cs"/>
+          <w:sz w:val="28"/>
+          <w:szCs w:val="28"/>
+          <w:rtl/>
+          <w:lang w:bidi="fa-IR"/>
+        </w:rPr>
+        <w:t xml:space="preserve">در </w:t>
+      </w:r>
+      <w:proofErr w:type="spellStart"/>
+      <w:r>
+        <w:rPr>
+          <w:sz w:val="28"/>
+          <w:szCs w:val="28"/>
+          <w:lang w:bidi="fa-IR"/>
+        </w:rPr>
+        <w:t>pca</w:t>
+      </w:r>
+      <w:proofErr w:type="spellEnd"/>
+      <w:r>
+        <w:rPr>
+          <w:rFonts w:hint="cs"/>
+          <w:sz w:val="28"/>
+          <w:szCs w:val="28"/>
+          <w:rtl/>
+          <w:lang w:bidi="fa-IR"/>
+        </w:rPr>
+        <w:t xml:space="preserve"> معمولا گفته میشود که اگر در ستونها تفاوت</w:t>
+      </w:r>
+      <w:r>
+        <w:rPr>
+          <w:rFonts w:hint="cs"/>
+          <w:sz w:val="28"/>
+          <w:szCs w:val="28"/>
+          <w:rtl/>
+          <w:lang w:bidi="fa-IR"/>
+        </w:rPr>
+        <w:t xml:space="preserve"> </w:t>
+      </w:r>
+      <w:r>
+        <w:rPr>
+          <w:sz w:val="28"/>
+          <w:szCs w:val="28"/>
+          <w:lang w:bidi="fa-IR"/>
+        </w:rPr>
+        <w:t>scale</w:t>
+      </w:r>
+      <w:r>
+        <w:rPr>
+          <w:rFonts w:hint="cs"/>
+          <w:sz w:val="28"/>
+          <w:szCs w:val="28"/>
+          <w:rtl/>
+          <w:lang w:bidi="fa-IR"/>
+        </w:rPr>
+        <w:t xml:space="preserve"> زیاد بود باید </w:t>
+      </w:r>
+      <w:proofErr w:type="spellStart"/>
+      <w:r>
+        <w:rPr>
+          <w:sz w:val="28"/>
+          <w:szCs w:val="28"/>
+          <w:lang w:bidi="fa-IR"/>
+        </w:rPr>
+        <w:t>scala</w:t>
+      </w:r>
+      <w:proofErr w:type="spellEnd"/>
+      <w:r>
+        <w:rPr>
+          <w:sz w:val="28"/>
+          <w:szCs w:val="28"/>
+          <w:lang w:bidi="fa-IR"/>
+        </w:rPr>
+        <w:t xml:space="preserve"> </w:t>
+      </w:r>
+      <w:r>
+        <w:rPr>
+          <w:rFonts w:hint="cs"/>
+          <w:sz w:val="28"/>
+          <w:szCs w:val="28"/>
+          <w:rtl/>
+          <w:lang w:bidi="fa-IR"/>
+        </w:rPr>
+        <w:t xml:space="preserve"> بشن</w:t>
+      </w:r>
+      <w:r>
+        <w:rPr>
+          <w:rFonts w:hint="cs"/>
+          <w:sz w:val="28"/>
+          <w:szCs w:val="28"/>
+          <w:rtl/>
+          <w:lang w:bidi="fa-IR"/>
+        </w:rPr>
+        <w:t xml:space="preserve"> یعنی استناندارد کردن </w:t>
+      </w:r>
+      <w:r>
+        <w:rPr>
+          <w:rFonts w:hint="cs"/>
+          <w:sz w:val="28"/>
+          <w:szCs w:val="28"/>
+          <w:rtl/>
+          <w:lang w:bidi="fa-IR"/>
+        </w:rPr>
+        <w:t xml:space="preserve">در این حالت یعنی هر ستون رو منهای میانگین همون ستون بکن بر انحراف معیار تقسیم کن که درپایتون با </w:t>
+      </w:r>
+      <w:proofErr w:type="spellStart"/>
+      <w:r>
+        <w:rPr>
+          <w:sz w:val="28"/>
+          <w:szCs w:val="28"/>
+          <w:lang w:bidi="fa-IR"/>
+        </w:rPr>
+        <w:t>scala</w:t>
+      </w:r>
+      <w:proofErr w:type="spellEnd"/>
+      <w:r>
+        <w:rPr>
+          <w:rFonts w:hint="cs"/>
+          <w:sz w:val="28"/>
+          <w:szCs w:val="28"/>
+          <w:rtl/>
+          <w:lang w:bidi="fa-IR"/>
+        </w:rPr>
+        <w:t xml:space="preserve"> انجام میشود.</w:t>
+      </w:r>
+      <w:r>
+        <w:rPr>
+          <w:rFonts w:hint="cs"/>
+          <w:sz w:val="28"/>
+          <w:szCs w:val="28"/>
+          <w:rtl/>
+          <w:lang w:bidi="fa-IR"/>
+        </w:rPr>
+        <w:t xml:space="preserve"> که در </w:t>
+      </w:r>
+      <w:proofErr w:type="spellStart"/>
+      <w:r>
+        <w:rPr>
+          <w:sz w:val="28"/>
+          <w:szCs w:val="28"/>
+          <w:lang w:bidi="fa-IR"/>
+        </w:rPr>
+        <w:t>sklearn.preprocessing</w:t>
+      </w:r>
+      <w:proofErr w:type="spellEnd"/>
+      <w:r>
+        <w:rPr>
+          <w:rFonts w:hint="cs"/>
+          <w:sz w:val="28"/>
+          <w:szCs w:val="28"/>
+          <w:rtl/>
+          <w:lang w:bidi="fa-IR"/>
+        </w:rPr>
+        <w:t xml:space="preserve"> هست استفاده کرد.</w:t>
+      </w:r>
     </w:p>
     <w:sectPr>
       <w:pgSz w:w="12240" w:h="15840"/>

</xml_diff>